<commit_message>
create first python page
</commit_message>
<xml_diff>
--- a/gitSetupDevEnv.docx
+++ b/gitSetupDevEnv.docx
@@ -5,23 +5,15 @@
     <w:p>
       <w:pPr>
         <w:pStyle w:val="a5"/>
+      </w:pPr>
+      <w:r>
         <w:rPr>
           <w:rFonts w:hint="eastAsia"/>
         </w:rPr>
-      </w:pPr>
-      <w:r>
-        <w:rPr>
-          <w:rFonts w:hint="eastAsia"/>
-        </w:rPr>
         <w:t xml:space="preserve">Setup Python Development Environment </w:t>
       </w:r>
     </w:p>
     <w:p>
-      <w:pPr>
-        <w:rPr>
-          <w:rFonts w:hint="eastAsia"/>
-        </w:rPr>
-      </w:pPr>
       <w:r>
         <w:rPr>
           <w:rFonts w:hint="eastAsia"/>
@@ -53,28 +45,12 @@
             <w:tcW w:w="8522" w:type="dxa"/>
           </w:tcPr>
           <w:p>
-            <w:pPr>
-              <w:rPr>
-                <w:rFonts w:hint="eastAsia"/>
-              </w:rPr>
-            </w:pPr>
             <w:r>
               <w:t>git init</w:t>
             </w:r>
           </w:p>
+          <w:p/>
           <w:p>
-            <w:pPr>
-              <w:rPr>
-                <w:rFonts w:hint="eastAsia"/>
-              </w:rPr>
-            </w:pPr>
-          </w:p>
-          <w:p>
-            <w:pPr>
-              <w:rPr>
-                <w:rFonts w:hint="eastAsia"/>
-              </w:rPr>
-            </w:pPr>
             <w:r>
               <w:rPr>
                 <w:rFonts w:hint="eastAsia"/>
@@ -127,19 +103,8 @@
               </w:drawing>
             </w:r>
           </w:p>
+          <w:p/>
           <w:p>
-            <w:pPr>
-              <w:rPr>
-                <w:rFonts w:hint="eastAsia"/>
-              </w:rPr>
-            </w:pPr>
-          </w:p>
-          <w:p>
-            <w:pPr>
-              <w:rPr>
-                <w:rFonts w:hint="eastAsia"/>
-              </w:rPr>
-            </w:pPr>
             <w:r>
               <w:rPr>
                 <w:rFonts w:hint="eastAsia"/>
@@ -156,13 +121,7 @@
               <w:t xml:space="preserve"> in the repository</w:t>
             </w:r>
           </w:p>
-          <w:p>
-            <w:pPr>
-              <w:rPr>
-                <w:rFonts w:hint="eastAsia"/>
-              </w:rPr>
-            </w:pPr>
-          </w:p>
+          <w:p/>
           <w:p>
             <w:r>
               <w:rPr>
@@ -225,39 +184,16 @@
         </w:tc>
       </w:tr>
     </w:tbl>
-    <w:p>
-      <w:pPr>
+    <w:p/>
+    <w:p>
+      <w:r>
         <w:rPr>
           <w:rFonts w:hint="eastAsia"/>
         </w:rPr>
-      </w:pPr>
-    </w:p>
-    <w:p>
-      <w:pPr>
-        <w:rPr>
-          <w:rFonts w:hint="eastAsia"/>
-        </w:rPr>
-      </w:pPr>
-      <w:r>
-        <w:rPr>
-          <w:rFonts w:hint="eastAsia"/>
-        </w:rPr>
         <w:t>3, In Github create a new repository with same name like local repository</w:t>
       </w:r>
     </w:p>
     <w:p>
-      <w:pPr>
-        <w:rPr>
-          <w:rFonts w:hint="eastAsia"/>
-        </w:rPr>
-      </w:pPr>
-    </w:p>
-    <w:p>
-      <w:pPr>
-        <w:rPr>
-          <w:rFonts w:hint="eastAsia"/>
-        </w:rPr>
-      </w:pPr>
       <w:r>
         <w:rPr>
           <w:noProof/>
@@ -265,9 +201,9 @@
         <w:lastRenderedPageBreak/>
         <w:drawing>
           <wp:inline distT="0" distB="0" distL="0" distR="0">
-            <wp:extent cx="5274310" cy="2860581"/>
+            <wp:extent cx="5274310" cy="2834942"/>
             <wp:effectExtent l="19050" t="0" r="2540" b="0"/>
-            <wp:docPr id="7" name="图片 7"/>
+            <wp:docPr id="3" name="图片 4"/>
             <wp:cNvGraphicFramePr>
               <a:graphicFrameLocks xmlns:a="http://schemas.openxmlformats.org/drawingml/2006/main" noChangeAspect="1"/>
             </wp:cNvGraphicFramePr>
@@ -275,7 +211,7 @@
               <a:graphicData uri="http://schemas.openxmlformats.org/drawingml/2006/picture">
                 <pic:pic xmlns:pic="http://schemas.openxmlformats.org/drawingml/2006/picture">
                   <pic:nvPicPr>
-                    <pic:cNvPr id="0" name="Picture 7"/>
+                    <pic:cNvPr id="0" name="Picture 4"/>
                     <pic:cNvPicPr>
                       <a:picLocks noChangeAspect="1" noChangeArrowheads="1"/>
                     </pic:cNvPicPr>
@@ -290,7 +226,7 @@
                   <pic:spPr bwMode="auto">
                     <a:xfrm>
                       <a:off x="0" y="0"/>
-                      <a:ext cx="5274310" cy="2860581"/>
+                      <a:ext cx="5274310" cy="2834942"/>
                     </a:xfrm>
                     <a:prstGeom prst="rect">
                       <a:avLst/>
@@ -316,34 +252,85 @@
           <w:rFonts w:hint="eastAsia"/>
         </w:rPr>
       </w:pPr>
-    </w:p>
-    <w:p>
-      <w:pPr>
+      <w:r>
+        <w:rPr>
+          <w:noProof/>
+        </w:rPr>
+        <w:drawing>
+          <wp:inline distT="0" distB="0" distL="0" distR="0">
+            <wp:extent cx="5274310" cy="2834942"/>
+            <wp:effectExtent l="19050" t="0" r="2540" b="0"/>
+            <wp:docPr id="2" name="图片 1"/>
+            <wp:cNvGraphicFramePr>
+              <a:graphicFrameLocks xmlns:a="http://schemas.openxmlformats.org/drawingml/2006/main" noChangeAspect="1"/>
+            </wp:cNvGraphicFramePr>
+            <a:graphic xmlns:a="http://schemas.openxmlformats.org/drawingml/2006/main">
+              <a:graphicData uri="http://schemas.openxmlformats.org/drawingml/2006/picture">
+                <pic:pic xmlns:pic="http://schemas.openxmlformats.org/drawingml/2006/picture">
+                  <pic:nvPicPr>
+                    <pic:cNvPr id="0" name="Picture 1"/>
+                    <pic:cNvPicPr>
+                      <a:picLocks noChangeAspect="1" noChangeArrowheads="1"/>
+                    </pic:cNvPicPr>
+                  </pic:nvPicPr>
+                  <pic:blipFill>
+                    <a:blip r:embed="rId9"/>
+                    <a:srcRect/>
+                    <a:stretch>
+                      <a:fillRect/>
+                    </a:stretch>
+                  </pic:blipFill>
+                  <pic:spPr bwMode="auto">
+                    <a:xfrm>
+                      <a:off x="0" y="0"/>
+                      <a:ext cx="5274310" cy="2834942"/>
+                    </a:xfrm>
+                    <a:prstGeom prst="rect">
+                      <a:avLst/>
+                    </a:prstGeom>
+                    <a:noFill/>
+                    <a:ln w="9525">
+                      <a:noFill/>
+                      <a:miter lim="800000"/>
+                      <a:headEnd/>
+                      <a:tailEnd/>
+                    </a:ln>
+                  </pic:spPr>
+                </pic:pic>
+              </a:graphicData>
+            </a:graphic>
+          </wp:inline>
+        </w:drawing>
+      </w:r>
+    </w:p>
+    <w:p>
+      <w:r>
         <w:rPr>
           <w:rFonts w:hint="eastAsia"/>
         </w:rPr>
-      </w:pPr>
+        <w:t>when create new repository in the github doesn't create with any contents like with readme file, as it will cause error &lt;</w:t>
+      </w:r>
+      <w:r>
+        <w:t>error: failed to push some refs to</w:t>
+      </w:r>
       <w:r>
         <w:rPr>
           <w:rFonts w:hint="eastAsia"/>
         </w:rPr>
+        <w:t>&gt;  when push files from local to github.</w:t>
+      </w:r>
+    </w:p>
+    <w:p/>
+    <w:p>
+      <w:r>
+        <w:rPr>
+          <w:rFonts w:hint="eastAsia"/>
+        </w:rPr>
         <w:t>3, Associate local repository and remote repository</w:t>
       </w:r>
     </w:p>
-    <w:p>
-      <w:pPr>
-        <w:rPr>
-          <w:rFonts w:hint="eastAsia"/>
-        </w:rPr>
-      </w:pPr>
-    </w:p>
-    <w:p>
-      <w:pPr>
-        <w:rPr>
-          <w:rFonts w:hint="eastAsia"/>
-        </w:rPr>
-      </w:pPr>
-    </w:p>
+    <w:p/>
+    <w:p/>
     <w:tbl>
       <w:tblPr>
         <w:tblStyle w:val="a6"/>
@@ -361,7 +348,7 @@
           <w:p>
             <w:pPr>
               <w:rPr>
-                <w:rFonts w:ascii="Lucida Console" w:hAnsi="Lucida Console" w:cs="Lucida Console" w:hint="eastAsia"/>
+                <w:rFonts w:ascii="Lucida Console" w:hAnsi="Lucida Console" w:cs="Lucida Console"/>
                 <w:kern w:val="0"/>
                 <w:sz w:val="18"/>
                 <w:szCs w:val="18"/>
@@ -395,13 +382,7 @@
               <w:t xml:space="preserve">remote add origin git@github.com:rickyfanglinyang/awesome-python3-webapp.git   </w:t>
             </w:r>
           </w:p>
-          <w:p>
-            <w:pPr>
-              <w:rPr>
-                <w:rFonts w:hint="eastAsia"/>
-              </w:rPr>
-            </w:pPr>
-          </w:p>
+          <w:p/>
           <w:p>
             <w:r>
               <w:rPr>
@@ -425,7 +406,7 @@
                           </pic:cNvPicPr>
                         </pic:nvPicPr>
                         <pic:blipFill>
-                          <a:blip r:embed="rId9"/>
+                          <a:blip r:embed="rId10"/>
                           <a:srcRect/>
                           <a:stretch>
                             <a:fillRect/>
@@ -457,6 +438,27 @@
         </w:tc>
       </w:tr>
     </w:tbl>
+    <w:p>
+      <w:pPr>
+        <w:rPr>
+          <w:rFonts w:hint="eastAsia"/>
+        </w:rPr>
+      </w:pPr>
+    </w:p>
+    <w:p>
+      <w:pPr>
+        <w:rPr>
+          <w:rFonts w:hint="eastAsia"/>
+        </w:rPr>
+      </w:pPr>
+    </w:p>
+    <w:p>
+      <w:pPr>
+        <w:rPr>
+          <w:rFonts w:hint="eastAsia"/>
+        </w:rPr>
+      </w:pPr>
+    </w:p>
     <w:p/>
     <w:sectPr>
       <w:pgSz w:w="11906" w:h="16838"/>
@@ -662,6 +664,7 @@
   <w:style w:type="paragraph" w:default="1" w:styleId="a">
     <w:name w:val="Normal"/>
     <w:qFormat/>
+    <w:rsid w:val="00182672"/>
     <w:pPr>
       <w:widowControl w:val="0"/>
       <w:jc w:val="both"/>

</xml_diff>